<commit_message>
Master Document for Sprint Two
Software Review Plan is included and proper page breaks are inserted.
</commit_message>
<xml_diff>
--- a/Master_Document_Sprint_Two.docx
+++ b/Master_Document_Sprint_Two.docx
@@ -1013,7 +1013,12 @@
             <w:pStyle w:val="TOCHeading"/>
           </w:pPr>
           <w:r>
-            <w:t>Table of Contents</w:t>
+            <w:t>Table of</w:t>
+          </w:r>
+          <w:bookmarkStart w:id="0" w:name="_GoBack"/>
+          <w:bookmarkEnd w:id="0"/>
+          <w:r>
+            <w:t xml:space="preserve"> Contents</w:t>
           </w:r>
         </w:p>
         <w:p>
@@ -1038,7 +1043,7 @@
           <w:r>
             <w:fldChar w:fldCharType="separate"/>
           </w:r>
-          <w:hyperlink w:anchor="_Toc42156611" w:history="1">
+          <w:hyperlink w:anchor="_Toc42549453" w:history="1">
             <w:r>
               <w:rPr>
                 <w:rStyle w:val="Hyperlink"/>
@@ -1065,7 +1070,7 @@
                 <w:noProof/>
                 <w:webHidden/>
               </w:rPr>
-              <w:instrText xml:space="preserve"> PAGEREF _Toc42156611 \h </w:instrText>
+              <w:instrText xml:space="preserve"> PAGEREF _Toc42549453 \h </w:instrText>
             </w:r>
             <w:r>
               <w:rPr>
@@ -1109,7 +1114,7 @@
               <w:lang w:val="en-AU"/>
             </w:rPr>
           </w:pPr>
-          <w:hyperlink w:anchor="_Toc42156612" w:history="1">
+          <w:hyperlink w:anchor="_Toc42549454" w:history="1">
             <w:r>
               <w:rPr>
                 <w:rStyle w:val="Hyperlink"/>
@@ -1136,7 +1141,356 @@
                 <w:noProof/>
                 <w:webHidden/>
               </w:rPr>
-              <w:instrText xml:space="preserve"> PAGEREF _Toc42156612 \h </w:instrText>
+              <w:instrText xml:space="preserve"> PAGEREF _Toc42549454 \h </w:instrText>
+            </w:r>
+            <w:r>
+              <w:rPr>
+                <w:noProof/>
+                <w:webHidden/>
+              </w:rPr>
+            </w:r>
+            <w:r>
+              <w:rPr>
+                <w:noProof/>
+                <w:webHidden/>
+              </w:rPr>
+              <w:fldChar w:fldCharType="separate"/>
+            </w:r>
+            <w:r>
+              <w:rPr>
+                <w:noProof/>
+                <w:webHidden/>
+              </w:rPr>
+              <w:t>3</w:t>
+            </w:r>
+            <w:r>
+              <w:rPr>
+                <w:noProof/>
+                <w:webHidden/>
+              </w:rPr>
+              <w:fldChar w:fldCharType="end"/>
+            </w:r>
+          </w:hyperlink>
+        </w:p>
+        <w:p>
+          <w:pPr>
+            <w:pStyle w:val="TOC2"/>
+            <w:tabs>
+              <w:tab w:val="right" w:leader="dot" w:pos="9350"/>
+            </w:tabs>
+            <w:rPr>
+              <w:noProof/>
+              <w:sz w:val="22"/>
+              <w:szCs w:val="22"/>
+              <w:lang w:val="en-AU"/>
+            </w:rPr>
+          </w:pPr>
+          <w:hyperlink w:anchor="_Toc42549455" w:history="1">
+            <w:r>
+              <w:rPr>
+                <w:rStyle w:val="Hyperlink"/>
+                <w:noProof/>
+              </w:rPr>
+              <w:t>Feedback from Client</w:t>
+            </w:r>
+            <w:r>
+              <w:rPr>
+                <w:noProof/>
+                <w:webHidden/>
+              </w:rPr>
+              <w:tab/>
+            </w:r>
+            <w:r>
+              <w:rPr>
+                <w:noProof/>
+                <w:webHidden/>
+              </w:rPr>
+              <w:fldChar w:fldCharType="begin"/>
+            </w:r>
+            <w:r>
+              <w:rPr>
+                <w:noProof/>
+                <w:webHidden/>
+              </w:rPr>
+              <w:instrText xml:space="preserve"> PAGEREF _Toc42549455 \h </w:instrText>
+            </w:r>
+            <w:r>
+              <w:rPr>
+                <w:noProof/>
+                <w:webHidden/>
+              </w:rPr>
+            </w:r>
+            <w:r>
+              <w:rPr>
+                <w:noProof/>
+                <w:webHidden/>
+              </w:rPr>
+              <w:fldChar w:fldCharType="separate"/>
+            </w:r>
+            <w:r>
+              <w:rPr>
+                <w:noProof/>
+                <w:webHidden/>
+              </w:rPr>
+              <w:t>3</w:t>
+            </w:r>
+            <w:r>
+              <w:rPr>
+                <w:noProof/>
+                <w:webHidden/>
+              </w:rPr>
+              <w:fldChar w:fldCharType="end"/>
+            </w:r>
+          </w:hyperlink>
+        </w:p>
+        <w:p>
+          <w:pPr>
+            <w:pStyle w:val="TOC2"/>
+            <w:tabs>
+              <w:tab w:val="right" w:leader="dot" w:pos="9350"/>
+            </w:tabs>
+            <w:rPr>
+              <w:noProof/>
+              <w:sz w:val="22"/>
+              <w:szCs w:val="22"/>
+              <w:lang w:val="en-AU"/>
+            </w:rPr>
+          </w:pPr>
+          <w:hyperlink w:anchor="_Toc42549456" w:history="1">
+            <w:r>
+              <w:rPr>
+                <w:rStyle w:val="Hyperlink"/>
+                <w:noProof/>
+              </w:rPr>
+              <w:t>Specification</w:t>
+            </w:r>
+            <w:r>
+              <w:rPr>
+                <w:noProof/>
+                <w:webHidden/>
+              </w:rPr>
+              <w:tab/>
+            </w:r>
+            <w:r>
+              <w:rPr>
+                <w:noProof/>
+                <w:webHidden/>
+              </w:rPr>
+              <w:fldChar w:fldCharType="begin"/>
+            </w:r>
+            <w:r>
+              <w:rPr>
+                <w:noProof/>
+                <w:webHidden/>
+              </w:rPr>
+              <w:instrText xml:space="preserve"> PAGEREF _Toc42549456 \h </w:instrText>
+            </w:r>
+            <w:r>
+              <w:rPr>
+                <w:noProof/>
+                <w:webHidden/>
+              </w:rPr>
+            </w:r>
+            <w:r>
+              <w:rPr>
+                <w:noProof/>
+                <w:webHidden/>
+              </w:rPr>
+              <w:fldChar w:fldCharType="separate"/>
+            </w:r>
+            <w:r>
+              <w:rPr>
+                <w:noProof/>
+                <w:webHidden/>
+              </w:rPr>
+              <w:t>3</w:t>
+            </w:r>
+            <w:r>
+              <w:rPr>
+                <w:noProof/>
+                <w:webHidden/>
+              </w:rPr>
+              <w:fldChar w:fldCharType="end"/>
+            </w:r>
+          </w:hyperlink>
+        </w:p>
+        <w:p>
+          <w:pPr>
+            <w:pStyle w:val="TOC2"/>
+            <w:tabs>
+              <w:tab w:val="right" w:leader="dot" w:pos="9350"/>
+            </w:tabs>
+            <w:rPr>
+              <w:noProof/>
+              <w:sz w:val="22"/>
+              <w:szCs w:val="22"/>
+              <w:lang w:val="en-AU"/>
+            </w:rPr>
+          </w:pPr>
+          <w:hyperlink w:anchor="_Toc42549457" w:history="1">
+            <w:r>
+              <w:rPr>
+                <w:rStyle w:val="Hyperlink"/>
+                <w:noProof/>
+              </w:rPr>
+              <w:t>Requirements</w:t>
+            </w:r>
+            <w:r>
+              <w:rPr>
+                <w:noProof/>
+                <w:webHidden/>
+              </w:rPr>
+              <w:tab/>
+            </w:r>
+            <w:r>
+              <w:rPr>
+                <w:noProof/>
+                <w:webHidden/>
+              </w:rPr>
+              <w:fldChar w:fldCharType="begin"/>
+            </w:r>
+            <w:r>
+              <w:rPr>
+                <w:noProof/>
+                <w:webHidden/>
+              </w:rPr>
+              <w:instrText xml:space="preserve"> PAGEREF _Toc42549457 \h </w:instrText>
+            </w:r>
+            <w:r>
+              <w:rPr>
+                <w:noProof/>
+                <w:webHidden/>
+              </w:rPr>
+            </w:r>
+            <w:r>
+              <w:rPr>
+                <w:noProof/>
+                <w:webHidden/>
+              </w:rPr>
+              <w:fldChar w:fldCharType="separate"/>
+            </w:r>
+            <w:r>
+              <w:rPr>
+                <w:noProof/>
+                <w:webHidden/>
+              </w:rPr>
+              <w:t>3</w:t>
+            </w:r>
+            <w:r>
+              <w:rPr>
+                <w:noProof/>
+                <w:webHidden/>
+              </w:rPr>
+              <w:fldChar w:fldCharType="end"/>
+            </w:r>
+          </w:hyperlink>
+        </w:p>
+        <w:p>
+          <w:pPr>
+            <w:pStyle w:val="TOC3"/>
+            <w:rPr>
+              <w:noProof/>
+              <w:sz w:val="22"/>
+              <w:szCs w:val="22"/>
+              <w:lang w:val="en-AU"/>
+            </w:rPr>
+          </w:pPr>
+          <w:hyperlink w:anchor="_Toc42549458" w:history="1">
+            <w:r>
+              <w:rPr>
+                <w:rStyle w:val="Hyperlink"/>
+                <w:noProof/>
+              </w:rPr>
+              <w:t>Implementation of emailing system</w:t>
+            </w:r>
+            <w:r>
+              <w:rPr>
+                <w:noProof/>
+                <w:webHidden/>
+              </w:rPr>
+              <w:tab/>
+            </w:r>
+            <w:r>
+              <w:rPr>
+                <w:noProof/>
+                <w:webHidden/>
+              </w:rPr>
+              <w:fldChar w:fldCharType="begin"/>
+            </w:r>
+            <w:r>
+              <w:rPr>
+                <w:noProof/>
+                <w:webHidden/>
+              </w:rPr>
+              <w:instrText xml:space="preserve"> PAGEREF _Toc42549458 \h </w:instrText>
+            </w:r>
+            <w:r>
+              <w:rPr>
+                <w:noProof/>
+                <w:webHidden/>
+              </w:rPr>
+            </w:r>
+            <w:r>
+              <w:rPr>
+                <w:noProof/>
+                <w:webHidden/>
+              </w:rPr>
+              <w:fldChar w:fldCharType="separate"/>
+            </w:r>
+            <w:r>
+              <w:rPr>
+                <w:noProof/>
+                <w:webHidden/>
+              </w:rPr>
+              <w:t>3</w:t>
+            </w:r>
+            <w:r>
+              <w:rPr>
+                <w:noProof/>
+                <w:webHidden/>
+              </w:rPr>
+              <w:fldChar w:fldCharType="end"/>
+            </w:r>
+          </w:hyperlink>
+        </w:p>
+        <w:p>
+          <w:pPr>
+            <w:pStyle w:val="TOC3"/>
+            <w:rPr>
+              <w:noProof/>
+              <w:sz w:val="22"/>
+              <w:szCs w:val="22"/>
+              <w:lang w:val="en-AU"/>
+            </w:rPr>
+          </w:pPr>
+          <w:hyperlink w:anchor="_Toc42549459" w:history="1">
+            <w:r>
+              <w:rPr>
+                <w:rStyle w:val="Hyperlink"/>
+                <w:noProof/>
+              </w:rPr>
+              <w:t>Implementation of Automation for sending email</w:t>
+            </w:r>
+            <w:r>
+              <w:rPr>
+                <w:noProof/>
+                <w:webHidden/>
+              </w:rPr>
+              <w:tab/>
+            </w:r>
+            <w:r>
+              <w:rPr>
+                <w:noProof/>
+                <w:webHidden/>
+              </w:rPr>
+              <w:fldChar w:fldCharType="begin"/>
+            </w:r>
+            <w:r>
+              <w:rPr>
+                <w:noProof/>
+                <w:webHidden/>
+              </w:rPr>
+              <w:instrText xml:space="preserve"> PAGEREF _Toc42549459 \h </w:instrText>
             </w:r>
             <w:r>
               <w:rPr>
@@ -1180,7 +1534,7 @@
               <w:lang w:val="en-AU"/>
             </w:rPr>
           </w:pPr>
-          <w:hyperlink w:anchor="_Toc42156613" w:history="1">
+          <w:hyperlink w:anchor="_Toc42549460" w:history="1">
             <w:r>
               <w:rPr>
                 <w:rStyle w:val="Hyperlink"/>
@@ -1207,7 +1561,7 @@
                 <w:noProof/>
                 <w:webHidden/>
               </w:rPr>
-              <w:instrText xml:space="preserve"> PAGEREF _Toc42156613 \h </w:instrText>
+              <w:instrText xml:space="preserve"> PAGEREF _Toc42549460 \h </w:instrText>
             </w:r>
             <w:r>
               <w:rPr>
@@ -1228,6 +1582,506 @@
                 <w:webHidden/>
               </w:rPr>
               <w:t>4</w:t>
+            </w:r>
+            <w:r>
+              <w:rPr>
+                <w:noProof/>
+                <w:webHidden/>
+              </w:rPr>
+              <w:fldChar w:fldCharType="end"/>
+            </w:r>
+          </w:hyperlink>
+        </w:p>
+        <w:p>
+          <w:pPr>
+            <w:pStyle w:val="TOC2"/>
+            <w:tabs>
+              <w:tab w:val="right" w:leader="dot" w:pos="9350"/>
+            </w:tabs>
+            <w:rPr>
+              <w:noProof/>
+              <w:sz w:val="22"/>
+              <w:szCs w:val="22"/>
+              <w:lang w:val="en-AU"/>
+            </w:rPr>
+          </w:pPr>
+          <w:hyperlink w:anchor="_Toc42549461" w:history="1">
+            <w:r>
+              <w:rPr>
+                <w:rStyle w:val="Hyperlink"/>
+                <w:rFonts w:ascii="Calibri" w:eastAsia="游明朝" w:hAnsi="Calibri" w:cs="Times New Roman"/>
+                <w:caps/>
+                <w:noProof/>
+                <w:spacing w:val="15"/>
+              </w:rPr>
+              <w:t>Introduction/Purpose</w:t>
+            </w:r>
+            <w:r>
+              <w:rPr>
+                <w:noProof/>
+                <w:webHidden/>
+              </w:rPr>
+              <w:tab/>
+            </w:r>
+            <w:r>
+              <w:rPr>
+                <w:noProof/>
+                <w:webHidden/>
+              </w:rPr>
+              <w:fldChar w:fldCharType="begin"/>
+            </w:r>
+            <w:r>
+              <w:rPr>
+                <w:noProof/>
+                <w:webHidden/>
+              </w:rPr>
+              <w:instrText xml:space="preserve"> PAGEREF _Toc42549461 \h </w:instrText>
+            </w:r>
+            <w:r>
+              <w:rPr>
+                <w:noProof/>
+                <w:webHidden/>
+              </w:rPr>
+            </w:r>
+            <w:r>
+              <w:rPr>
+                <w:noProof/>
+                <w:webHidden/>
+              </w:rPr>
+              <w:fldChar w:fldCharType="separate"/>
+            </w:r>
+            <w:r>
+              <w:rPr>
+                <w:noProof/>
+                <w:webHidden/>
+              </w:rPr>
+              <w:t>4</w:t>
+            </w:r>
+            <w:r>
+              <w:rPr>
+                <w:noProof/>
+                <w:webHidden/>
+              </w:rPr>
+              <w:fldChar w:fldCharType="end"/>
+            </w:r>
+          </w:hyperlink>
+        </w:p>
+        <w:p>
+          <w:pPr>
+            <w:pStyle w:val="TOC2"/>
+            <w:tabs>
+              <w:tab w:val="right" w:leader="dot" w:pos="9350"/>
+            </w:tabs>
+            <w:rPr>
+              <w:noProof/>
+              <w:sz w:val="22"/>
+              <w:szCs w:val="22"/>
+              <w:lang w:val="en-AU"/>
+            </w:rPr>
+          </w:pPr>
+          <w:hyperlink w:anchor="_Toc42549462" w:history="1">
+            <w:r>
+              <w:rPr>
+                <w:rStyle w:val="Hyperlink"/>
+                <w:rFonts w:ascii="Calibri" w:eastAsia="游明朝" w:hAnsi="Calibri" w:cs="Times New Roman"/>
+                <w:caps/>
+                <w:noProof/>
+                <w:spacing w:val="15"/>
+              </w:rPr>
+              <w:t>Candidate Tools and Software</w:t>
+            </w:r>
+            <w:r>
+              <w:rPr>
+                <w:noProof/>
+                <w:webHidden/>
+              </w:rPr>
+              <w:tab/>
+            </w:r>
+            <w:r>
+              <w:rPr>
+                <w:noProof/>
+                <w:webHidden/>
+              </w:rPr>
+              <w:fldChar w:fldCharType="begin"/>
+            </w:r>
+            <w:r>
+              <w:rPr>
+                <w:noProof/>
+                <w:webHidden/>
+              </w:rPr>
+              <w:instrText xml:space="preserve"> PAGEREF _Toc42549462 \h </w:instrText>
+            </w:r>
+            <w:r>
+              <w:rPr>
+                <w:noProof/>
+                <w:webHidden/>
+              </w:rPr>
+            </w:r>
+            <w:r>
+              <w:rPr>
+                <w:noProof/>
+                <w:webHidden/>
+              </w:rPr>
+              <w:fldChar w:fldCharType="separate"/>
+            </w:r>
+            <w:r>
+              <w:rPr>
+                <w:noProof/>
+                <w:webHidden/>
+              </w:rPr>
+              <w:t>4</w:t>
+            </w:r>
+            <w:r>
+              <w:rPr>
+                <w:noProof/>
+                <w:webHidden/>
+              </w:rPr>
+              <w:fldChar w:fldCharType="end"/>
+            </w:r>
+          </w:hyperlink>
+        </w:p>
+        <w:p>
+          <w:pPr>
+            <w:pStyle w:val="TOC3"/>
+            <w:rPr>
+              <w:noProof/>
+              <w:sz w:val="22"/>
+              <w:szCs w:val="22"/>
+              <w:lang w:val="en-AU"/>
+            </w:rPr>
+          </w:pPr>
+          <w:hyperlink w:anchor="_Toc42549463" w:history="1">
+            <w:r>
+              <w:rPr>
+                <w:rStyle w:val="Hyperlink"/>
+                <w:noProof/>
+              </w:rPr>
+              <w:t>IDEs/Editors</w:t>
+            </w:r>
+            <w:r>
+              <w:rPr>
+                <w:noProof/>
+                <w:webHidden/>
+              </w:rPr>
+              <w:tab/>
+            </w:r>
+            <w:r>
+              <w:rPr>
+                <w:noProof/>
+                <w:webHidden/>
+              </w:rPr>
+              <w:fldChar w:fldCharType="begin"/>
+            </w:r>
+            <w:r>
+              <w:rPr>
+                <w:noProof/>
+                <w:webHidden/>
+              </w:rPr>
+              <w:instrText xml:space="preserve"> PAGEREF _Toc42549463 \h </w:instrText>
+            </w:r>
+            <w:r>
+              <w:rPr>
+                <w:noProof/>
+                <w:webHidden/>
+              </w:rPr>
+            </w:r>
+            <w:r>
+              <w:rPr>
+                <w:noProof/>
+                <w:webHidden/>
+              </w:rPr>
+              <w:fldChar w:fldCharType="separate"/>
+            </w:r>
+            <w:r>
+              <w:rPr>
+                <w:noProof/>
+                <w:webHidden/>
+              </w:rPr>
+              <w:t>4</w:t>
+            </w:r>
+            <w:r>
+              <w:rPr>
+                <w:noProof/>
+                <w:webHidden/>
+              </w:rPr>
+              <w:fldChar w:fldCharType="end"/>
+            </w:r>
+          </w:hyperlink>
+        </w:p>
+        <w:p>
+          <w:pPr>
+            <w:pStyle w:val="TOC3"/>
+            <w:rPr>
+              <w:noProof/>
+              <w:sz w:val="22"/>
+              <w:szCs w:val="22"/>
+              <w:lang w:val="en-AU"/>
+            </w:rPr>
+          </w:pPr>
+          <w:hyperlink w:anchor="_Toc42549464" w:history="1">
+            <w:r>
+              <w:rPr>
+                <w:rStyle w:val="Hyperlink"/>
+                <w:rFonts w:ascii="Calibri" w:eastAsia="游明朝" w:hAnsi="Calibri" w:cs="Times New Roman"/>
+                <w:caps/>
+                <w:noProof/>
+                <w:spacing w:val="15"/>
+              </w:rPr>
+              <w:t>Scheduled Script Execution</w:t>
+            </w:r>
+            <w:r>
+              <w:rPr>
+                <w:noProof/>
+                <w:webHidden/>
+              </w:rPr>
+              <w:tab/>
+            </w:r>
+            <w:r>
+              <w:rPr>
+                <w:noProof/>
+                <w:webHidden/>
+              </w:rPr>
+              <w:fldChar w:fldCharType="begin"/>
+            </w:r>
+            <w:r>
+              <w:rPr>
+                <w:noProof/>
+                <w:webHidden/>
+              </w:rPr>
+              <w:instrText xml:space="preserve"> PAGEREF _Toc42549464 \h </w:instrText>
+            </w:r>
+            <w:r>
+              <w:rPr>
+                <w:noProof/>
+                <w:webHidden/>
+              </w:rPr>
+            </w:r>
+            <w:r>
+              <w:rPr>
+                <w:noProof/>
+                <w:webHidden/>
+              </w:rPr>
+              <w:fldChar w:fldCharType="separate"/>
+            </w:r>
+            <w:r>
+              <w:rPr>
+                <w:noProof/>
+                <w:webHidden/>
+              </w:rPr>
+              <w:t>6</w:t>
+            </w:r>
+            <w:r>
+              <w:rPr>
+                <w:noProof/>
+                <w:webHidden/>
+              </w:rPr>
+              <w:fldChar w:fldCharType="end"/>
+            </w:r>
+          </w:hyperlink>
+        </w:p>
+        <w:p>
+          <w:pPr>
+            <w:pStyle w:val="TOC3"/>
+            <w:rPr>
+              <w:noProof/>
+              <w:sz w:val="22"/>
+              <w:szCs w:val="22"/>
+              <w:lang w:val="en-AU"/>
+            </w:rPr>
+          </w:pPr>
+          <w:hyperlink w:anchor="_Toc42549465" w:history="1">
+            <w:r>
+              <w:rPr>
+                <w:rStyle w:val="Hyperlink"/>
+                <w:rFonts w:ascii="Calibri" w:eastAsia="游明朝" w:hAnsi="Calibri" w:cs="Times New Roman"/>
+                <w:caps/>
+                <w:noProof/>
+                <w:spacing w:val="15"/>
+              </w:rPr>
+              <w:t>Emailing</w:t>
+            </w:r>
+            <w:r>
+              <w:rPr>
+                <w:noProof/>
+                <w:webHidden/>
+              </w:rPr>
+              <w:tab/>
+            </w:r>
+            <w:r>
+              <w:rPr>
+                <w:noProof/>
+                <w:webHidden/>
+              </w:rPr>
+              <w:fldChar w:fldCharType="begin"/>
+            </w:r>
+            <w:r>
+              <w:rPr>
+                <w:noProof/>
+                <w:webHidden/>
+              </w:rPr>
+              <w:instrText xml:space="preserve"> PAGEREF _Toc42549465 \h </w:instrText>
+            </w:r>
+            <w:r>
+              <w:rPr>
+                <w:noProof/>
+                <w:webHidden/>
+              </w:rPr>
+            </w:r>
+            <w:r>
+              <w:rPr>
+                <w:noProof/>
+                <w:webHidden/>
+              </w:rPr>
+              <w:fldChar w:fldCharType="separate"/>
+            </w:r>
+            <w:r>
+              <w:rPr>
+                <w:noProof/>
+                <w:webHidden/>
+              </w:rPr>
+              <w:t>7</w:t>
+            </w:r>
+            <w:r>
+              <w:rPr>
+                <w:noProof/>
+                <w:webHidden/>
+              </w:rPr>
+              <w:fldChar w:fldCharType="end"/>
+            </w:r>
+          </w:hyperlink>
+        </w:p>
+        <w:p>
+          <w:pPr>
+            <w:pStyle w:val="TOC2"/>
+            <w:tabs>
+              <w:tab w:val="right" w:leader="dot" w:pos="9350"/>
+            </w:tabs>
+            <w:rPr>
+              <w:noProof/>
+              <w:sz w:val="22"/>
+              <w:szCs w:val="22"/>
+              <w:lang w:val="en-AU"/>
+            </w:rPr>
+          </w:pPr>
+          <w:hyperlink w:anchor="_Toc42549466" w:history="1">
+            <w:r>
+              <w:rPr>
+                <w:rStyle w:val="Hyperlink"/>
+                <w:rFonts w:ascii="Calibri" w:eastAsia="游明朝" w:hAnsi="Calibri" w:cs="Times New Roman"/>
+                <w:caps/>
+                <w:noProof/>
+                <w:spacing w:val="15"/>
+              </w:rPr>
+              <w:t>Recommended Tools and Software</w:t>
+            </w:r>
+            <w:r>
+              <w:rPr>
+                <w:noProof/>
+                <w:webHidden/>
+              </w:rPr>
+              <w:tab/>
+            </w:r>
+            <w:r>
+              <w:rPr>
+                <w:noProof/>
+                <w:webHidden/>
+              </w:rPr>
+              <w:fldChar w:fldCharType="begin"/>
+            </w:r>
+            <w:r>
+              <w:rPr>
+                <w:noProof/>
+                <w:webHidden/>
+              </w:rPr>
+              <w:instrText xml:space="preserve"> PAGEREF _Toc42549466 \h </w:instrText>
+            </w:r>
+            <w:r>
+              <w:rPr>
+                <w:noProof/>
+                <w:webHidden/>
+              </w:rPr>
+            </w:r>
+            <w:r>
+              <w:rPr>
+                <w:noProof/>
+                <w:webHidden/>
+              </w:rPr>
+              <w:fldChar w:fldCharType="separate"/>
+            </w:r>
+            <w:r>
+              <w:rPr>
+                <w:noProof/>
+                <w:webHidden/>
+              </w:rPr>
+              <w:t>8</w:t>
+            </w:r>
+            <w:r>
+              <w:rPr>
+                <w:noProof/>
+                <w:webHidden/>
+              </w:rPr>
+              <w:fldChar w:fldCharType="end"/>
+            </w:r>
+          </w:hyperlink>
+        </w:p>
+        <w:p>
+          <w:pPr>
+            <w:pStyle w:val="TOC3"/>
+            <w:rPr>
+              <w:noProof/>
+              <w:sz w:val="22"/>
+              <w:szCs w:val="22"/>
+              <w:lang w:val="en-AU"/>
+            </w:rPr>
+          </w:pPr>
+          <w:hyperlink w:anchor="_Toc42549467" w:history="1">
+            <w:r>
+              <w:rPr>
+                <w:rStyle w:val="Hyperlink"/>
+                <w:noProof/>
+              </w:rPr>
+              <w:t>Usage examples</w:t>
+            </w:r>
+            <w:r>
+              <w:rPr>
+                <w:noProof/>
+                <w:webHidden/>
+              </w:rPr>
+              <w:tab/>
+            </w:r>
+            <w:r>
+              <w:rPr>
+                <w:noProof/>
+                <w:webHidden/>
+              </w:rPr>
+              <w:fldChar w:fldCharType="begin"/>
+            </w:r>
+            <w:r>
+              <w:rPr>
+                <w:noProof/>
+                <w:webHidden/>
+              </w:rPr>
+              <w:instrText xml:space="preserve"> PAGEREF _Toc42549467 \h </w:instrText>
+            </w:r>
+            <w:r>
+              <w:rPr>
+                <w:noProof/>
+                <w:webHidden/>
+              </w:rPr>
+            </w:r>
+            <w:r>
+              <w:rPr>
+                <w:noProof/>
+                <w:webHidden/>
+              </w:rPr>
+              <w:fldChar w:fldCharType="separate"/>
+            </w:r>
+            <w:r>
+              <w:rPr>
+                <w:noProof/>
+                <w:webHidden/>
+              </w:rPr>
+              <w:t>8</w:t>
             </w:r>
             <w:r>
               <w:rPr>
@@ -1251,13 +2105,13 @@
               <w:lang w:val="en-AU"/>
             </w:rPr>
           </w:pPr>
-          <w:hyperlink w:anchor="_Toc42156614" w:history="1">
+          <w:hyperlink w:anchor="_Toc42549468" w:history="1">
             <w:r>
               <w:rPr>
                 <w:rStyle w:val="Hyperlink"/>
                 <w:noProof/>
               </w:rPr>
-              <w:t>Project Management Plan</w:t>
+              <w:t>Summary/Decision</w:t>
             </w:r>
             <w:r>
               <w:rPr>
@@ -1278,7 +2132,7 @@
                 <w:noProof/>
                 <w:webHidden/>
               </w:rPr>
-              <w:instrText xml:space="preserve"> PAGEREF _Toc42156614 \h </w:instrText>
+              <w:instrText xml:space="preserve"> PAGEREF _Toc42549468 \h </w:instrText>
             </w:r>
             <w:r>
               <w:rPr>
@@ -1298,7 +2152,7 @@
                 <w:noProof/>
                 <w:webHidden/>
               </w:rPr>
-              <w:t>5</w:t>
+              <w:t>10</w:t>
             </w:r>
             <w:r>
               <w:rPr>
@@ -1322,12 +2176,219 @@
               <w:lang w:val="en-AU"/>
             </w:rPr>
           </w:pPr>
-          <w:hyperlink w:anchor="_Toc42156615" w:history="1">
+          <w:hyperlink w:anchor="_Toc42549469" w:history="1">
             <w:r>
               <w:rPr>
                 <w:rStyle w:val="Hyperlink"/>
                 <w:noProof/>
               </w:rPr>
+              <w:t>Project Management Plan</w:t>
+            </w:r>
+            <w:r>
+              <w:rPr>
+                <w:noProof/>
+                <w:webHidden/>
+              </w:rPr>
+              <w:tab/>
+            </w:r>
+            <w:r>
+              <w:rPr>
+                <w:noProof/>
+                <w:webHidden/>
+              </w:rPr>
+              <w:fldChar w:fldCharType="begin"/>
+            </w:r>
+            <w:r>
+              <w:rPr>
+                <w:noProof/>
+                <w:webHidden/>
+              </w:rPr>
+              <w:instrText xml:space="preserve"> PAGEREF _Toc42549469 \h </w:instrText>
+            </w:r>
+            <w:r>
+              <w:rPr>
+                <w:noProof/>
+                <w:webHidden/>
+              </w:rPr>
+            </w:r>
+            <w:r>
+              <w:rPr>
+                <w:noProof/>
+                <w:webHidden/>
+              </w:rPr>
+              <w:fldChar w:fldCharType="separate"/>
+            </w:r>
+            <w:r>
+              <w:rPr>
+                <w:noProof/>
+                <w:webHidden/>
+              </w:rPr>
+              <w:t>11</w:t>
+            </w:r>
+            <w:r>
+              <w:rPr>
+                <w:noProof/>
+                <w:webHidden/>
+              </w:rPr>
+              <w:fldChar w:fldCharType="end"/>
+            </w:r>
+          </w:hyperlink>
+        </w:p>
+        <w:p>
+          <w:pPr>
+            <w:pStyle w:val="TOC3"/>
+            <w:rPr>
+              <w:noProof/>
+              <w:sz w:val="22"/>
+              <w:szCs w:val="22"/>
+              <w:lang w:val="en-AU"/>
+            </w:rPr>
+          </w:pPr>
+          <w:hyperlink w:anchor="_Toc42549470" w:history="1">
+            <w:r>
+              <w:rPr>
+                <w:rStyle w:val="Hyperlink"/>
+                <w:noProof/>
+              </w:rPr>
+              <w:t>Gantt Chart</w:t>
+            </w:r>
+            <w:r>
+              <w:rPr>
+                <w:noProof/>
+                <w:webHidden/>
+              </w:rPr>
+              <w:tab/>
+            </w:r>
+            <w:r>
+              <w:rPr>
+                <w:noProof/>
+                <w:webHidden/>
+              </w:rPr>
+              <w:fldChar w:fldCharType="begin"/>
+            </w:r>
+            <w:r>
+              <w:rPr>
+                <w:noProof/>
+                <w:webHidden/>
+              </w:rPr>
+              <w:instrText xml:space="preserve"> PAGEREF _Toc42549470 \h </w:instrText>
+            </w:r>
+            <w:r>
+              <w:rPr>
+                <w:noProof/>
+                <w:webHidden/>
+              </w:rPr>
+            </w:r>
+            <w:r>
+              <w:rPr>
+                <w:noProof/>
+                <w:webHidden/>
+              </w:rPr>
+              <w:fldChar w:fldCharType="separate"/>
+            </w:r>
+            <w:r>
+              <w:rPr>
+                <w:noProof/>
+                <w:webHidden/>
+              </w:rPr>
+              <w:t>11</w:t>
+            </w:r>
+            <w:r>
+              <w:rPr>
+                <w:noProof/>
+                <w:webHidden/>
+              </w:rPr>
+              <w:fldChar w:fldCharType="end"/>
+            </w:r>
+          </w:hyperlink>
+        </w:p>
+        <w:p>
+          <w:pPr>
+            <w:pStyle w:val="TOC3"/>
+            <w:rPr>
+              <w:noProof/>
+              <w:sz w:val="22"/>
+              <w:szCs w:val="22"/>
+              <w:lang w:val="en-AU"/>
+            </w:rPr>
+          </w:pPr>
+          <w:hyperlink w:anchor="_Toc42549471" w:history="1">
+            <w:r>
+              <w:rPr>
+                <w:rStyle w:val="Hyperlink"/>
+                <w:noProof/>
+              </w:rPr>
+              <w:t>Excel Format</w:t>
+            </w:r>
+            <w:r>
+              <w:rPr>
+                <w:noProof/>
+                <w:webHidden/>
+              </w:rPr>
+              <w:tab/>
+            </w:r>
+            <w:r>
+              <w:rPr>
+                <w:noProof/>
+                <w:webHidden/>
+              </w:rPr>
+              <w:fldChar w:fldCharType="begin"/>
+            </w:r>
+            <w:r>
+              <w:rPr>
+                <w:noProof/>
+                <w:webHidden/>
+              </w:rPr>
+              <w:instrText xml:space="preserve"> PAGEREF _Toc42549471 \h </w:instrText>
+            </w:r>
+            <w:r>
+              <w:rPr>
+                <w:noProof/>
+                <w:webHidden/>
+              </w:rPr>
+            </w:r>
+            <w:r>
+              <w:rPr>
+                <w:noProof/>
+                <w:webHidden/>
+              </w:rPr>
+              <w:fldChar w:fldCharType="separate"/>
+            </w:r>
+            <w:r>
+              <w:rPr>
+                <w:noProof/>
+                <w:webHidden/>
+              </w:rPr>
+              <w:t>11</w:t>
+            </w:r>
+            <w:r>
+              <w:rPr>
+                <w:noProof/>
+                <w:webHidden/>
+              </w:rPr>
+              <w:fldChar w:fldCharType="end"/>
+            </w:r>
+          </w:hyperlink>
+        </w:p>
+        <w:p>
+          <w:pPr>
+            <w:pStyle w:val="TOC1"/>
+            <w:tabs>
+              <w:tab w:val="right" w:leader="dot" w:pos="9350"/>
+            </w:tabs>
+            <w:rPr>
+              <w:noProof/>
+              <w:sz w:val="22"/>
+              <w:szCs w:val="22"/>
+              <w:lang w:val="en-AU"/>
+            </w:rPr>
+          </w:pPr>
+          <w:hyperlink w:anchor="_Toc42549472" w:history="1">
+            <w:r>
+              <w:rPr>
+                <w:rStyle w:val="Hyperlink"/>
+                <w:noProof/>
+              </w:rPr>
               <w:t>Software Testing Plan</w:t>
             </w:r>
             <w:r>
@@ -1349,7 +2410,7 @@
                 <w:noProof/>
                 <w:webHidden/>
               </w:rPr>
-              <w:instrText xml:space="preserve"> PAGEREF _Toc42156615 \h </w:instrText>
+              <w:instrText xml:space="preserve"> PAGEREF _Toc42549472 \h </w:instrText>
             </w:r>
             <w:r>
               <w:rPr>
@@ -1369,7 +2430,7 @@
                 <w:noProof/>
                 <w:webHidden/>
               </w:rPr>
-              <w:t>6</w:t>
+              <w:t>12</w:t>
             </w:r>
             <w:r>
               <w:rPr>
@@ -1407,12 +2468,12 @@
       <w:pPr>
         <w:pStyle w:val="Heading1"/>
       </w:pPr>
-      <w:bookmarkStart w:id="0" w:name="_Toc42156611"/>
+      <w:bookmarkStart w:id="1" w:name="_Toc42549453"/>
       <w:r>
         <w:lastRenderedPageBreak/>
         <w:t>Source Control</w:t>
       </w:r>
-      <w:bookmarkEnd w:id="0"/>
+      <w:bookmarkEnd w:id="1"/>
     </w:p>
     <w:p/>
     <w:p>
@@ -1440,14 +2501,137 @@
       <w:pPr>
         <w:pStyle w:val="Heading1"/>
       </w:pPr>
-      <w:bookmarkStart w:id="1" w:name="_Toc42156612"/>
+      <w:bookmarkStart w:id="2" w:name="_Toc42549454"/>
       <w:r>
         <w:lastRenderedPageBreak/>
         <w:t>Software Review Plan</w:t>
       </w:r>
-      <w:bookmarkEnd w:id="1"/>
-    </w:p>
-    <w:p/>
+      <w:bookmarkEnd w:id="2"/>
+    </w:p>
+    <w:p>
+      <w:pPr>
+        <w:pStyle w:val="Heading2"/>
+      </w:pPr>
+      <w:bookmarkStart w:id="3" w:name="_Toc42456733"/>
+      <w:bookmarkStart w:id="4" w:name="_Toc42549455"/>
+      <w:r>
+        <w:t>Feedback from Client</w:t>
+      </w:r>
+      <w:bookmarkEnd w:id="3"/>
+      <w:bookmarkEnd w:id="4"/>
+    </w:p>
+    <w:p>
+      <w:r>
+        <w:t>As the succession of Sprint One, the development is continued to next sprint. The Acme Entertainment Pty Ltd requested a free communication service for the customer who is signed up with their email address.</w:t>
+      </w:r>
+    </w:p>
+    <w:p>
+      <w:pPr>
+        <w:pStyle w:val="Heading2"/>
+      </w:pPr>
+      <w:bookmarkStart w:id="5" w:name="_Toc42456734"/>
+      <w:bookmarkStart w:id="6" w:name="_Toc42549456"/>
+      <w:r>
+        <w:t>Specification</w:t>
+      </w:r>
+      <w:bookmarkEnd w:id="5"/>
+      <w:bookmarkEnd w:id="6"/>
+    </w:p>
+    <w:p>
+      <w:r>
+        <w:t xml:space="preserve">They chose a monthly newsletter as their free communication service. This newsletter will be emailed during the last week of each month and a breaking newsflash notification will be sent as they occur. The members, who is signing up for this newsletter, will be able to select one or both communication options during the sign-up process. </w:t>
+      </w:r>
+      <w:r>
+        <w:t>The signup will not require a password but there must be an option to remove their subscription. The removal process should send an email to the administrator requesting the removal of a member’s details from the database</w:t>
+      </w:r>
+      <w:r>
+        <w:t>.</w:t>
+      </w:r>
+    </w:p>
+    <w:p>
+      <w:pPr>
+        <w:pStyle w:val="Heading2"/>
+      </w:pPr>
+      <w:bookmarkStart w:id="7" w:name="_Toc42456735"/>
+      <w:bookmarkStart w:id="8" w:name="_Toc42549457"/>
+      <w:r>
+        <w:t>Requirements</w:t>
+      </w:r>
+      <w:bookmarkEnd w:id="7"/>
+      <w:bookmarkEnd w:id="8"/>
+    </w:p>
+    <w:p>
+      <w:r>
+        <w:t>Our team is required to create a membership page to add new records to a membership database. In order to meet this requirement, the sing-up form of newsletter must be implemented. This form should include the text fields to obtain member’s full name and email address which should be validated to avoid incorrect or erroneous information. It is also required to implement an unsubscribe button other than subscribe button.</w:t>
+      </w:r>
+    </w:p>
+    <w:p>
+      <w:pPr>
+        <w:pStyle w:val="Heading3"/>
+      </w:pPr>
+      <w:bookmarkStart w:id="9" w:name="_Toc42456736"/>
+      <w:bookmarkStart w:id="10" w:name="_Toc42549458"/>
+      <w:r>
+        <w:t>Implementation of emailing system</w:t>
+      </w:r>
+      <w:bookmarkEnd w:id="9"/>
+      <w:bookmarkEnd w:id="10"/>
+    </w:p>
+    <w:p>
+      <w:r>
+        <w:t xml:space="preserve">In order to send an email to subscribers, PHP mailer which is </w:t>
+      </w:r>
+      <w:r>
+        <w:t xml:space="preserve"> A full-featured email creation and transfer class for PHP</w:t>
+      </w:r>
+      <w:r>
+        <w:t xml:space="preserve"> will be implemented.</w:t>
+      </w:r>
+      <w:r>
+        <w:t xml:space="preserve"> </w:t>
+      </w:r>
+      <w:r>
+        <w:t>As i</w:t>
+      </w:r>
+      <w:r>
+        <w:t>t is not possible for any person to send email via any mail server they choose; mail servers will only allow the sending of email by legitimate users</w:t>
+      </w:r>
+      <w:r>
+        <w:t xml:space="preserve">, users should be authenticated by SMTP Authentication. For </w:t>
+      </w:r>
+      <w:r>
+        <w:t>SMTP Authentication</w:t>
+      </w:r>
+      <w:r>
+        <w:t xml:space="preserve">, SendGrid will be used. </w:t>
+      </w:r>
+      <w:r>
+        <w:t>SendGrid is a cloud-based email service that provides reliable transactional email delivery, scalability, and real-time analytics along with flexible APIs that make custom integration easy.</w:t>
+      </w:r>
+    </w:p>
+    <w:p>
+      <w:pPr>
+        <w:pStyle w:val="Heading3"/>
+      </w:pPr>
+      <w:bookmarkStart w:id="11" w:name="_Toc42456737"/>
+      <w:bookmarkStart w:id="12" w:name="_Toc42549459"/>
+      <w:r>
+        <w:t>Implementation of Automation for sending email</w:t>
+      </w:r>
+      <w:bookmarkEnd w:id="11"/>
+      <w:bookmarkEnd w:id="12"/>
+    </w:p>
+    <w:p>
+      <w:r>
+        <w:t xml:space="preserve">In order to set a timing to send an email, Windows Task Scheduler will be used as it </w:t>
+      </w:r>
+      <w:r>
+        <w:t>can automatically send email at a specific time or in response to a specific event</w:t>
+      </w:r>
+      <w:r>
+        <w:t>.</w:t>
+      </w:r>
+    </w:p>
     <w:p/>
     <w:p>
       <w:pPr>
@@ -1464,12 +2648,12 @@
       <w:pPr>
         <w:pStyle w:val="Heading1"/>
       </w:pPr>
-      <w:bookmarkStart w:id="2" w:name="_Toc42156613"/>
+      <w:bookmarkStart w:id="13" w:name="_Toc42549460"/>
       <w:r>
         <w:lastRenderedPageBreak/>
         <w:t>Performance Report</w:t>
       </w:r>
-      <w:bookmarkEnd w:id="2"/>
+      <w:bookmarkEnd w:id="13"/>
     </w:p>
     <w:p>
       <w:pPr>
@@ -1483,26 +2667,28 @@
         <w:spacing w:after="0"/>
         <w:outlineLvl w:val="1"/>
         <w:rPr>
-          <w:rFonts w:ascii="Calibri" w:eastAsia="Yu Mincho" w:hAnsi="Calibri" w:cs="Times New Roman"/>
+          <w:rFonts w:ascii="Calibri" w:eastAsia="游明朝" w:hAnsi="Calibri" w:cs="Times New Roman"/>
           <w:caps/>
           <w:spacing w:val="15"/>
           <w:sz w:val="28"/>
         </w:rPr>
       </w:pPr>
-      <w:bookmarkStart w:id="3" w:name="_Toc42000116"/>
-      <w:bookmarkStart w:id="4" w:name="_Toc41822035"/>
-      <w:bookmarkStart w:id="5" w:name="_Toc42155741"/>
+      <w:bookmarkStart w:id="14" w:name="_Toc42000116"/>
+      <w:bookmarkStart w:id="15" w:name="_Toc41822035"/>
+      <w:bookmarkStart w:id="16" w:name="_Toc42155741"/>
+      <w:bookmarkStart w:id="17" w:name="_Toc42549461"/>
       <w:r>
         <w:rPr>
-          <w:rFonts w:ascii="Calibri" w:eastAsia="Yu Mincho" w:hAnsi="Calibri" w:cs="Times New Roman"/>
+          <w:rFonts w:ascii="Calibri" w:eastAsia="游明朝" w:hAnsi="Calibri" w:cs="Times New Roman"/>
           <w:caps/>
           <w:spacing w:val="15"/>
         </w:rPr>
         <w:t>Introduction/Purpose</w:t>
       </w:r>
-      <w:bookmarkEnd w:id="3"/>
-      <w:bookmarkEnd w:id="4"/>
-      <w:bookmarkEnd w:id="5"/>
+      <w:bookmarkEnd w:id="14"/>
+      <w:bookmarkEnd w:id="15"/>
+      <w:bookmarkEnd w:id="16"/>
+      <w:bookmarkEnd w:id="17"/>
     </w:p>
     <w:p>
       <w:pPr>
@@ -1551,21 +2737,7 @@
           <w:rFonts w:cstheme="minorHAnsi"/>
           <w:szCs w:val="24"/>
         </w:rPr>
-        <w:t xml:space="preserve">wo by identifying appropriate code </w:t>
-      </w:r>
-      <w:r>
-        <w:rPr>
-          <w:rFonts w:cstheme="minorHAnsi"/>
-          <w:szCs w:val="24"/>
-        </w:rPr>
-        <w:t>optimizers</w:t>
-      </w:r>
-      <w:r>
-        <w:rPr>
-          <w:rFonts w:cstheme="minorHAnsi"/>
-          <w:szCs w:val="24"/>
-        </w:rPr>
-        <w:t xml:space="preserve"> and performance tools that could benefit this project</w:t>
+        <w:t>wo by identifying appropriate code optimizers and performance tools that could benefit this project</w:t>
       </w:r>
       <w:r>
         <w:rPr>
@@ -1607,22 +2779,24 @@
         <w:spacing w:after="0"/>
         <w:outlineLvl w:val="1"/>
         <w:rPr>
-          <w:rFonts w:ascii="Calibri" w:eastAsia="Yu Mincho" w:hAnsi="Calibri" w:cs="Times New Roman"/>
+          <w:rFonts w:ascii="Calibri" w:eastAsia="游明朝" w:hAnsi="Calibri" w:cs="Times New Roman"/>
           <w:caps/>
           <w:spacing w:val="15"/>
         </w:rPr>
       </w:pPr>
+      <w:bookmarkStart w:id="18" w:name="_Toc42549462"/>
       <w:r>
         <w:rPr>
-          <w:rFonts w:ascii="Calibri" w:eastAsia="Yu Mincho" w:hAnsi="Calibri" w:cs="Times New Roman"/>
+          <w:rFonts w:ascii="Calibri" w:eastAsia="游明朝" w:hAnsi="Calibri" w:cs="Times New Roman"/>
           <w:caps/>
           <w:spacing w:val="15"/>
         </w:rPr>
         <w:t>Candidate Tools and Software</w:t>
       </w:r>
+      <w:bookmarkEnd w:id="18"/>
       <w:r>
         <w:rPr>
-          <w:rFonts w:ascii="Calibri" w:eastAsia="Yu Mincho" w:hAnsi="Calibri" w:cs="Times New Roman"/>
+          <w:rFonts w:ascii="Calibri" w:eastAsia="游明朝" w:hAnsi="Calibri" w:cs="Times New Roman"/>
           <w:caps/>
           <w:spacing w:val="15"/>
         </w:rPr>
@@ -1634,9 +2808,11 @@
       <w:pPr>
         <w:pStyle w:val="Heading3"/>
       </w:pPr>
+      <w:bookmarkStart w:id="19" w:name="_Toc42549463"/>
       <w:r>
         <w:t>IDEs/Editors</w:t>
       </w:r>
+      <w:bookmarkEnd w:id="19"/>
       <w:r>
         <w:br/>
       </w:r>
@@ -1752,9 +2928,9 @@
       </w:r>
     </w:p>
     <w:p>
-      <w:pPr>
-        <w:pStyle w:val="ListParagraph"/>
-      </w:pPr>
+      <w:r>
+        <w:br w:type="page"/>
+      </w:r>
     </w:p>
     <w:p>
       <w:pPr>
@@ -1766,6 +2942,7 @@
         <w:spacing w:before="0" w:after="160" w:line="259" w:lineRule="auto"/>
       </w:pPr>
       <w:r>
+        <w:lastRenderedPageBreak/>
         <w:t>NetBeans IDE Complete Bundle</w:t>
       </w:r>
     </w:p>
@@ -1774,13 +2951,15 @@
         <w:pStyle w:val="ListParagraph"/>
       </w:pPr>
       <w:r>
-        <w:t>Includes both the bundles defined above in one complete package, includes other packages like JavaFX.</w:t>
-      </w:r>
-    </w:p>
-    <w:p>
-      <w:r>
-        <w:lastRenderedPageBreak/>
-        <w:t xml:space="preserve">NetBeans also has a wide array of generic debugging features such as the profiler and debugger which can keep track of parameter values while stepping through debugging lines of code. </w:t>
+        <w:t xml:space="preserve">Includes both the bundles defined above in one complete package, includes other packages like </w:t>
+      </w:r>
+      <w:proofErr w:type="spellStart"/>
+      <w:r>
+        <w:t>JavaFX.NetBeans</w:t>
+      </w:r>
+      <w:proofErr w:type="spellEnd"/>
+      <w:r>
+        <w:t xml:space="preserve"> also has a wide array of generic debugging features such as the profiler and debugger which can keep track of parameter values while stepping through debugging lines of code. </w:t>
       </w:r>
     </w:p>
     <w:p>
@@ -1867,7 +3046,11 @@
         </w:drawing>
       </w:r>
     </w:p>
-    <w:p/>
+    <w:p>
+      <w:r>
+        <w:br w:type="page"/>
+      </w:r>
+    </w:p>
     <w:p>
       <w:pPr>
         <w:pBdr>
@@ -1876,21 +3059,24 @@
         <w:spacing w:before="300" w:after="0"/>
         <w:outlineLvl w:val="2"/>
         <w:rPr>
-          <w:rFonts w:ascii="Calibri" w:eastAsia="Yu Mincho" w:hAnsi="Calibri" w:cs="Times New Roman"/>
+          <w:rFonts w:ascii="Calibri" w:eastAsia="游明朝" w:hAnsi="Calibri" w:cs="Times New Roman"/>
           <w:caps/>
           <w:color w:val="243255"/>
           <w:spacing w:val="15"/>
         </w:rPr>
       </w:pPr>
+      <w:bookmarkStart w:id="20" w:name="_Toc42549464"/>
       <w:r>
         <w:rPr>
-          <w:rFonts w:ascii="Calibri" w:eastAsia="Yu Mincho" w:hAnsi="Calibri" w:cs="Times New Roman"/>
+          <w:rFonts w:ascii="Calibri" w:eastAsia="游明朝" w:hAnsi="Calibri" w:cs="Times New Roman"/>
           <w:caps/>
           <w:color w:val="243255"/>
           <w:spacing w:val="15"/>
         </w:rPr>
+        <w:lastRenderedPageBreak/>
         <w:t>Scheduled Script Execution</w:t>
       </w:r>
+      <w:bookmarkEnd w:id="20"/>
     </w:p>
     <w:p>
       <w:pPr>
@@ -1900,7 +3086,7 @@
         <w:spacing w:before="300" w:after="0"/>
         <w:outlineLvl w:val="2"/>
         <w:rPr>
-          <w:rFonts w:ascii="Calibri" w:eastAsia="Yu Mincho" w:hAnsi="Calibri" w:cs="Times New Roman"/>
+          <w:rFonts w:ascii="Calibri" w:eastAsia="游明朝" w:hAnsi="Calibri" w:cs="Times New Roman"/>
           <w:caps/>
           <w:color w:val="243255"/>
           <w:spacing w:val="15"/>
@@ -1994,7 +3180,6 @@
           <w:b/>
           <w:bCs/>
         </w:rPr>
-        <w:lastRenderedPageBreak/>
         <w:t xml:space="preserve">PHP Cron Scheduler </w:t>
       </w:r>
     </w:p>
@@ -2006,7 +3191,23 @@
         <w:t xml:space="preserve"> </w:t>
       </w:r>
       <w:r>
-        <w:t>$scheduler-&gt;php('script.php')-&gt;december(31);</w:t>
+        <w:t>$scheduler-&gt;php('</w:t>
+      </w:r>
+      <w:proofErr w:type="spellStart"/>
+      <w:r>
+        <w:t>script.php</w:t>
+      </w:r>
+      <w:proofErr w:type="spellEnd"/>
+      <w:r>
+        <w:t>')-&gt;</w:t>
+      </w:r>
+      <w:proofErr w:type="spellStart"/>
+      <w:r>
+        <w:t>december</w:t>
+      </w:r>
+      <w:proofErr w:type="spellEnd"/>
+      <w:r>
+        <w:t>(31);</w:t>
       </w:r>
     </w:p>
     <w:p>
@@ -2092,10 +3293,9 @@
       </w:hyperlink>
     </w:p>
     <w:p>
-      <w:pPr>
-        <w:pStyle w:val="ListParagraph"/>
-        <w:ind w:left="360"/>
-      </w:pPr>
+      <w:r>
+        <w:br w:type="page"/>
+      </w:r>
     </w:p>
     <w:p>
       <w:pPr>
@@ -2105,21 +3305,24 @@
         <w:spacing w:before="300" w:after="0"/>
         <w:outlineLvl w:val="2"/>
         <w:rPr>
-          <w:rFonts w:ascii="Calibri" w:eastAsia="Yu Mincho" w:hAnsi="Calibri" w:cs="Times New Roman"/>
+          <w:rFonts w:ascii="Calibri" w:eastAsia="游明朝" w:hAnsi="Calibri" w:cs="Times New Roman"/>
           <w:caps/>
           <w:color w:val="243255"/>
           <w:spacing w:val="15"/>
         </w:rPr>
       </w:pPr>
+      <w:bookmarkStart w:id="21" w:name="_Toc42549465"/>
       <w:r>
         <w:rPr>
-          <w:rFonts w:ascii="Calibri" w:eastAsia="Yu Mincho" w:hAnsi="Calibri" w:cs="Times New Roman"/>
+          <w:rFonts w:ascii="Calibri" w:eastAsia="游明朝" w:hAnsi="Calibri" w:cs="Times New Roman"/>
           <w:caps/>
           <w:color w:val="243255"/>
           <w:spacing w:val="15"/>
         </w:rPr>
+        <w:lastRenderedPageBreak/>
         <w:t>Emailing</w:t>
       </w:r>
+      <w:bookmarkEnd w:id="21"/>
     </w:p>
     <w:p>
       <w:pPr>
@@ -2129,7 +3332,7 @@
         <w:spacing w:before="300" w:after="0"/>
         <w:outlineLvl w:val="2"/>
         <w:rPr>
-          <w:rFonts w:ascii="Calibri" w:eastAsia="Yu Mincho" w:hAnsi="Calibri" w:cs="Times New Roman"/>
+          <w:rFonts w:ascii="Calibri" w:eastAsia="游明朝" w:hAnsi="Calibri" w:cs="Times New Roman"/>
           <w:caps/>
           <w:color w:val="243255"/>
           <w:spacing w:val="15"/>
@@ -2180,12 +3383,12 @@
         <w:t>. Does not provide advanced emailing features such as adding attachments.</w:t>
       </w:r>
     </w:p>
+    <w:p/>
     <w:p>
       <w:r>
         <w:rPr>
           <w:noProof/>
         </w:rPr>
-        <w:lastRenderedPageBreak/>
         <w:drawing>
           <wp:inline distT="0" distB="0" distL="0" distR="0" wp14:anchorId="565E6330" wp14:editId="7E0FF9E2">
             <wp:extent cx="4838700" cy="2216174"/>
@@ -2299,13 +3502,11 @@
         </w:r>
       </w:hyperlink>
     </w:p>
-    <w:p/>
-    <w:p/>
-    <w:p/>
-    <w:p/>
-    <w:p/>
-    <w:p/>
-    <w:p/>
+    <w:p>
+      <w:r>
+        <w:br w:type="page"/>
+      </w:r>
+    </w:p>
     <w:p>
       <w:pPr>
         <w:pBdr>
@@ -2318,21 +3519,23 @@
         <w:spacing w:after="0"/>
         <w:outlineLvl w:val="1"/>
         <w:rPr>
-          <w:rFonts w:ascii="Calibri" w:eastAsia="Yu Mincho" w:hAnsi="Calibri" w:cs="Times New Roman"/>
+          <w:rFonts w:ascii="Calibri" w:eastAsia="游明朝" w:hAnsi="Calibri" w:cs="Times New Roman"/>
           <w:caps/>
           <w:spacing w:val="15"/>
           <w:sz w:val="28"/>
         </w:rPr>
       </w:pPr>
+      <w:bookmarkStart w:id="22" w:name="_Toc42549466"/>
       <w:r>
         <w:rPr>
-          <w:rFonts w:ascii="Calibri" w:eastAsia="Yu Mincho" w:hAnsi="Calibri" w:cs="Times New Roman"/>
+          <w:rFonts w:ascii="Calibri" w:eastAsia="游明朝" w:hAnsi="Calibri" w:cs="Times New Roman"/>
           <w:caps/>
           <w:spacing w:val="15"/>
         </w:rPr>
         <w:lastRenderedPageBreak/>
         <w:t>Recommended Tools and Software</w:t>
       </w:r>
+      <w:bookmarkEnd w:id="22"/>
     </w:p>
     <w:p/>
     <w:tbl>
@@ -2669,9 +3872,11 @@
       <w:pPr>
         <w:pStyle w:val="Heading3"/>
       </w:pPr>
+      <w:bookmarkStart w:id="23" w:name="_Toc42549467"/>
       <w:r>
         <w:t>Usage examples</w:t>
       </w:r>
+      <w:bookmarkEnd w:id="23"/>
       <w:r>
         <w:br/>
       </w:r>
@@ -2756,6 +3961,9 @@
           </wp:inline>
         </w:drawing>
       </w:r>
+      <w:r>
+        <w:br w:type="page"/>
+      </w:r>
     </w:p>
     <w:p>
       <w:pPr>
@@ -2842,6 +4050,7 @@
           <w:numId w:val="36"/>
         </w:numPr>
         <w:spacing w:before="0" w:after="160" w:line="259" w:lineRule="auto"/>
+        <w:jc w:val="center"/>
       </w:pPr>
       <w:r>
         <w:rPr>
@@ -2856,12 +4065,6 @@
       <w:r>
         <w:br/>
       </w:r>
-    </w:p>
-    <w:p>
-      <w:pPr>
-        <w:pStyle w:val="ListParagraph"/>
-        <w:jc w:val="center"/>
-      </w:pPr>
       <w:r>
         <w:rPr>
           <w:noProof/>
@@ -2902,22 +4105,16 @@
           </wp:inline>
         </w:drawing>
       </w:r>
-    </w:p>
-    <w:p>
-      <w:pPr>
-        <w:pStyle w:val="ListParagraph"/>
-      </w:pPr>
-    </w:p>
-    <w:p>
-      <w:pPr>
-        <w:pStyle w:val="ListParagraph"/>
-      </w:pPr>
+      <w:r>
+        <w:br w:type="page"/>
+      </w:r>
     </w:p>
     <w:p>
       <w:r>
         <w:rPr>
           <w:noProof/>
         </w:rPr>
+        <w:lastRenderedPageBreak/>
         <w:drawing>
           <wp:inline distT="0" distB="0" distL="0" distR="0" wp14:anchorId="64FDC50F" wp14:editId="767DC0C4">
             <wp:extent cx="6045835" cy="3848141"/>
@@ -2964,13 +4161,23 @@
       <w:pPr>
         <w:pStyle w:val="Heading1"/>
       </w:pPr>
+      <w:bookmarkStart w:id="24" w:name="_Toc42549468"/>
       <w:r>
         <w:t>Summary/Decision</w:t>
       </w:r>
-    </w:p>
-    <w:p>
-      <w:r>
-        <w:t xml:space="preserve">The appointed programmer has decided to follow recommendations using NetBeans, PHPMailer and Windows Scheduler, additionally implemented is an alternative SMTP host to SendGrid services, this is because Google Gmail has a limitation to free accounts of up to 500 emails per day, </w:t>
+      <w:bookmarkEnd w:id="24"/>
+    </w:p>
+    <w:p>
+      <w:r>
+        <w:t xml:space="preserve">The appointed programmer has decided to follow recommendations using NetBeans, </w:t>
+      </w:r>
+      <w:proofErr w:type="spellStart"/>
+      <w:r>
+        <w:t>PHPMailer</w:t>
+      </w:r>
+      <w:proofErr w:type="spellEnd"/>
+      <w:r>
+        <w:t xml:space="preserve"> and Windows Scheduler, additionally implemented is an alternative SMTP host to SendGrid services, this is because Google Gmail has a limitation to free accounts of up to 500 emails per day, </w:t>
       </w:r>
       <w:r>
         <w:t>whereas</w:t>
@@ -2993,8 +4200,6 @@
       <w:r>
         <w:t>the</w:t>
       </w:r>
-      <w:bookmarkStart w:id="6" w:name="_GoBack"/>
-      <w:bookmarkEnd w:id="6"/>
       <w:r>
         <w:t xml:space="preserve"> recipient’s spam folders.</w:t>
       </w:r>
@@ -3008,7 +4213,6 @@
         <w:t>End of Performance Report</w:t>
       </w:r>
     </w:p>
-    <w:p/>
     <w:p/>
     <w:p>
       <w:pPr>
@@ -3025,19 +4229,133 @@
       <w:pPr>
         <w:pStyle w:val="Heading1"/>
       </w:pPr>
-      <w:bookmarkStart w:id="7" w:name="_Toc42156614"/>
+      <w:bookmarkStart w:id="25" w:name="_Toc42549469"/>
       <w:r>
         <w:lastRenderedPageBreak/>
         <w:t>Project Management Plan</w:t>
       </w:r>
-      <w:bookmarkEnd w:id="7"/>
+      <w:bookmarkEnd w:id="25"/>
+    </w:p>
+    <w:p>
+      <w:r>
+        <w:rPr>
+          <w:rFonts w:hint="eastAsia"/>
+        </w:rPr>
+        <w:t>F</w:t>
+      </w:r>
+      <w:r>
+        <w:t>ollowing the sprint one, Monday is used to build a project management plan. Below is the updated project management plan for sprint two.</w:t>
+      </w:r>
+    </w:p>
+    <w:p>
+      <w:pPr>
+        <w:pStyle w:val="Heading3"/>
+      </w:pPr>
+      <w:bookmarkStart w:id="26" w:name="_Toc42549470"/>
+      <w:r>
+        <w:t>Gantt Chart</w:t>
+      </w:r>
+      <w:bookmarkEnd w:id="26"/>
+    </w:p>
+    <w:p>
+      <w:r>
+        <w:rPr>
+          <w:noProof/>
+        </w:rPr>
+        <w:drawing>
+          <wp:inline distT="0" distB="0" distL="0" distR="0" wp14:anchorId="668BD05F" wp14:editId="09A4BCB7">
+            <wp:extent cx="5943600" cy="3933825"/>
+            <wp:effectExtent l="0" t="0" r="0" b="9525"/>
+            <wp:docPr id="1" name="Picture 1"/>
+            <wp:cNvGraphicFramePr>
+              <a:graphicFrameLocks xmlns:a="http://schemas.openxmlformats.org/drawingml/2006/main" noChangeAspect="1"/>
+            </wp:cNvGraphicFramePr>
+            <a:graphic xmlns:a="http://schemas.openxmlformats.org/drawingml/2006/main">
+              <a:graphicData uri="http://schemas.openxmlformats.org/drawingml/2006/picture">
+                <pic:pic xmlns:pic="http://schemas.openxmlformats.org/drawingml/2006/picture">
+                  <pic:nvPicPr>
+                    <pic:cNvPr id="1" name=""/>
+                    <pic:cNvPicPr/>
+                  </pic:nvPicPr>
+                  <pic:blipFill>
+                    <a:blip r:embed="rId29"/>
+                    <a:stretch>
+                      <a:fillRect/>
+                    </a:stretch>
+                  </pic:blipFill>
+                  <pic:spPr>
+                    <a:xfrm>
+                      <a:off x="0" y="0"/>
+                      <a:ext cx="5943600" cy="3933825"/>
+                    </a:xfrm>
+                    <a:prstGeom prst="rect">
+                      <a:avLst/>
+                    </a:prstGeom>
+                  </pic:spPr>
+                </pic:pic>
+              </a:graphicData>
+            </a:graphic>
+          </wp:inline>
+        </w:drawing>
+      </w:r>
+    </w:p>
+    <w:p>
+      <w:pPr>
+        <w:pStyle w:val="Heading3"/>
+      </w:pPr>
+      <w:bookmarkStart w:id="27" w:name="_Toc42549471"/>
+      <w:r>
+        <w:t>Excel Format</w:t>
+      </w:r>
+      <w:bookmarkEnd w:id="27"/>
+    </w:p>
+    <w:p>
+      <w:r>
+        <w:rPr>
+          <w:noProof/>
+        </w:rPr>
+        <w:drawing>
+          <wp:inline distT="0" distB="0" distL="0" distR="0" wp14:anchorId="0D67991B" wp14:editId="41AE83B8">
+            <wp:extent cx="5943600" cy="2004695"/>
+            <wp:effectExtent l="0" t="0" r="0" b="0"/>
+            <wp:docPr id="2" name="Picture 2"/>
+            <wp:cNvGraphicFramePr>
+              <a:graphicFrameLocks xmlns:a="http://schemas.openxmlformats.org/drawingml/2006/main" noChangeAspect="1"/>
+            </wp:cNvGraphicFramePr>
+            <a:graphic xmlns:a="http://schemas.openxmlformats.org/drawingml/2006/main">
+              <a:graphicData uri="http://schemas.openxmlformats.org/drawingml/2006/picture">
+                <pic:pic xmlns:pic="http://schemas.openxmlformats.org/drawingml/2006/picture">
+                  <pic:nvPicPr>
+                    <pic:cNvPr id="1" name=""/>
+                    <pic:cNvPicPr/>
+                  </pic:nvPicPr>
+                  <pic:blipFill>
+                    <a:blip r:embed="rId30"/>
+                    <a:stretch>
+                      <a:fillRect/>
+                    </a:stretch>
+                  </pic:blipFill>
+                  <pic:spPr>
+                    <a:xfrm>
+                      <a:off x="0" y="0"/>
+                      <a:ext cx="5943600" cy="2004695"/>
+                    </a:xfrm>
+                    <a:prstGeom prst="rect">
+                      <a:avLst/>
+                    </a:prstGeom>
+                  </pic:spPr>
+                </pic:pic>
+              </a:graphicData>
+            </a:graphic>
+          </wp:inline>
+        </w:drawing>
+      </w:r>
     </w:p>
     <w:p/>
-    <w:p/>
     <w:p>
       <w:pPr>
         <w:sectPr>
-          <w:headerReference w:type="default" r:id="rId29"/>
+          <w:headerReference w:type="default" r:id="rId31"/>
           <w:pgSz w:w="12240" w:h="15840"/>
           <w:pgMar w:top="1440" w:right="1440" w:bottom="1440" w:left="1440" w:header="708" w:footer="708" w:gutter="0"/>
           <w:cols w:space="708"/>
@@ -3049,16 +4367,16 @@
       <w:pPr>
         <w:pStyle w:val="Heading1"/>
       </w:pPr>
-      <w:bookmarkStart w:id="8" w:name="_Toc42156615"/>
+      <w:bookmarkStart w:id="28" w:name="_Toc42549472"/>
       <w:r>
         <w:lastRenderedPageBreak/>
         <w:t>Software Testing Plan</w:t>
       </w:r>
-      <w:bookmarkEnd w:id="8"/>
+      <w:bookmarkEnd w:id="28"/>
     </w:p>
     <w:p/>
     <w:sectPr>
-      <w:headerReference w:type="default" r:id="rId30"/>
+      <w:headerReference w:type="default" r:id="rId32"/>
       <w:pgSz w:w="12240" w:h="15840"/>
       <w:pgMar w:top="1440" w:right="1440" w:bottom="1440" w:left="1440" w:header="708" w:footer="708" w:gutter="0"/>
       <w:cols w:space="708"/>
@@ -5739,7 +7057,7 @@
 </file>
 
 <file path=customXml/itemProps1.xml><?xml version="1.0" encoding="utf-8"?>
-<ds:datastoreItem xmlns:ds="http://schemas.openxmlformats.org/officeDocument/2006/customXml" ds:itemID="{88A998C5-5F86-4480-8515-B8A234E7F6CC}">
+<ds:datastoreItem xmlns:ds="http://schemas.openxmlformats.org/officeDocument/2006/customXml" ds:itemID="{95D1A558-3C33-4432-8974-FD7066DD025A}">
   <ds:schemaRefs>
     <ds:schemaRef ds:uri="http://schemas.openxmlformats.org/officeDocument/2006/bibliography"/>
   </ds:schemaRefs>

</xml_diff>